<commit_message>
please read my doc in verilog README
</commit_message>
<xml_diff>
--- a/EC_FINAL_PROJECT/EC_FINAL_PROJECT/doc/data_config.docx
+++ b/EC_FINAL_PROJECT/EC_FINAL_PROJECT/doc/data_config.docx
@@ -34,7 +34,7 @@
         </w:trPr>
         <w:tc>
           <w:tcPr>
-            <w:tcW w:w="1958" w:type="dxa"/>
+            <w:tcW w:w="2005" w:type="dxa"/>
             <w:shd w:val="clear" w:color="auto" w:fill="D0CECE" w:themeFill="background2" w:themeFillShade="E6"/>
             <w:vAlign w:val="center"/>
           </w:tcPr>
@@ -55,7 +55,7 @@
         </w:tc>
         <w:tc>
           <w:tcPr>
-            <w:tcW w:w="702" w:type="dxa"/>
+            <w:tcW w:w="699" w:type="dxa"/>
             <w:shd w:val="clear" w:color="auto" w:fill="D0CECE" w:themeFill="background2" w:themeFillShade="E6"/>
             <w:vAlign w:val="center"/>
           </w:tcPr>
@@ -76,7 +76,7 @@
         </w:tc>
         <w:tc>
           <w:tcPr>
-            <w:tcW w:w="1124" w:type="dxa"/>
+            <w:tcW w:w="1120" w:type="dxa"/>
             <w:shd w:val="clear" w:color="auto" w:fill="D0CECE" w:themeFill="background2" w:themeFillShade="E6"/>
             <w:vAlign w:val="center"/>
           </w:tcPr>
@@ -97,7 +97,7 @@
         </w:tc>
         <w:tc>
           <w:tcPr>
-            <w:tcW w:w="4506" w:type="dxa"/>
+            <w:tcW w:w="4466" w:type="dxa"/>
             <w:shd w:val="clear" w:color="auto" w:fill="D0CECE" w:themeFill="background2" w:themeFillShade="E6"/>
             <w:vAlign w:val="center"/>
           </w:tcPr>
@@ -123,7 +123,7 @@
         </w:trPr>
         <w:tc>
           <w:tcPr>
-            <w:tcW w:w="1958" w:type="dxa"/>
+            <w:tcW w:w="2005" w:type="dxa"/>
             <w:vAlign w:val="center"/>
           </w:tcPr>
           <w:p>
@@ -148,7 +148,7 @@
         </w:tc>
         <w:tc>
           <w:tcPr>
-            <w:tcW w:w="702" w:type="dxa"/>
+            <w:tcW w:w="699" w:type="dxa"/>
             <w:vAlign w:val="center"/>
           </w:tcPr>
           <w:p>
@@ -162,7 +162,7 @@
         </w:tc>
         <w:tc>
           <w:tcPr>
-            <w:tcW w:w="1124" w:type="dxa"/>
+            <w:tcW w:w="1120" w:type="dxa"/>
             <w:vAlign w:val="center"/>
           </w:tcPr>
           <w:p>
@@ -179,7 +179,7 @@
         </w:tc>
         <w:tc>
           <w:tcPr>
-            <w:tcW w:w="4506" w:type="dxa"/>
+            <w:tcW w:w="4466" w:type="dxa"/>
             <w:vAlign w:val="center"/>
           </w:tcPr>
           <w:p>
@@ -198,7 +198,7 @@
         </w:trPr>
         <w:tc>
           <w:tcPr>
-            <w:tcW w:w="1958" w:type="dxa"/>
+            <w:tcW w:w="2005" w:type="dxa"/>
             <w:vAlign w:val="center"/>
           </w:tcPr>
           <w:p>
@@ -214,7 +214,7 @@
         </w:tc>
         <w:tc>
           <w:tcPr>
-            <w:tcW w:w="702" w:type="dxa"/>
+            <w:tcW w:w="699" w:type="dxa"/>
             <w:vAlign w:val="center"/>
           </w:tcPr>
           <w:p>
@@ -231,7 +231,7 @@
         </w:tc>
         <w:tc>
           <w:tcPr>
-            <w:tcW w:w="1124" w:type="dxa"/>
+            <w:tcW w:w="1120" w:type="dxa"/>
             <w:vAlign w:val="center"/>
           </w:tcPr>
           <w:p>
@@ -248,7 +248,7 @@
         </w:tc>
         <w:tc>
           <w:tcPr>
-            <w:tcW w:w="4506" w:type="dxa"/>
+            <w:tcW w:w="4466" w:type="dxa"/>
             <w:vAlign w:val="center"/>
           </w:tcPr>
           <w:p>
@@ -286,7 +286,7 @@
         </w:trPr>
         <w:tc>
           <w:tcPr>
-            <w:tcW w:w="1958" w:type="dxa"/>
+            <w:tcW w:w="2005" w:type="dxa"/>
             <w:vAlign w:val="center"/>
           </w:tcPr>
           <w:p>
@@ -308,7 +308,7 @@
         </w:tc>
         <w:tc>
           <w:tcPr>
-            <w:tcW w:w="702" w:type="dxa"/>
+            <w:tcW w:w="699" w:type="dxa"/>
             <w:vAlign w:val="center"/>
           </w:tcPr>
           <w:p>
@@ -329,7 +329,7 @@
         </w:tc>
         <w:tc>
           <w:tcPr>
-            <w:tcW w:w="1124" w:type="dxa"/>
+            <w:tcW w:w="1120" w:type="dxa"/>
             <w:vAlign w:val="center"/>
           </w:tcPr>
           <w:p>
@@ -350,7 +350,7 @@
         </w:tc>
         <w:tc>
           <w:tcPr>
-            <w:tcW w:w="4506" w:type="dxa"/>
+            <w:tcW w:w="4466" w:type="dxa"/>
             <w:vAlign w:val="center"/>
           </w:tcPr>
           <w:p>
@@ -376,7 +376,7 @@
         </w:trPr>
         <w:tc>
           <w:tcPr>
-            <w:tcW w:w="1958" w:type="dxa"/>
+            <w:tcW w:w="2005" w:type="dxa"/>
             <w:vAlign w:val="center"/>
           </w:tcPr>
           <w:p>
@@ -392,7 +392,7 @@
         </w:tc>
         <w:tc>
           <w:tcPr>
-            <w:tcW w:w="702" w:type="dxa"/>
+            <w:tcW w:w="699" w:type="dxa"/>
             <w:vAlign w:val="center"/>
           </w:tcPr>
           <w:p>
@@ -409,7 +409,7 @@
         </w:tc>
         <w:tc>
           <w:tcPr>
-            <w:tcW w:w="1124" w:type="dxa"/>
+            <w:tcW w:w="1120" w:type="dxa"/>
             <w:vAlign w:val="center"/>
           </w:tcPr>
           <w:p>
@@ -426,7 +426,7 @@
         </w:tc>
         <w:tc>
           <w:tcPr>
-            <w:tcW w:w="4506" w:type="dxa"/>
+            <w:tcW w:w="4466" w:type="dxa"/>
             <w:vAlign w:val="center"/>
           </w:tcPr>
           <w:p>
@@ -456,7 +456,7 @@
         </w:trPr>
         <w:tc>
           <w:tcPr>
-            <w:tcW w:w="1958" w:type="dxa"/>
+            <w:tcW w:w="2005" w:type="dxa"/>
             <w:vAlign w:val="center"/>
           </w:tcPr>
           <w:p>
@@ -475,7 +475,7 @@
         </w:tc>
         <w:tc>
           <w:tcPr>
-            <w:tcW w:w="702" w:type="dxa"/>
+            <w:tcW w:w="699" w:type="dxa"/>
             <w:vAlign w:val="center"/>
           </w:tcPr>
           <w:p>
@@ -492,7 +492,7 @@
         </w:tc>
         <w:tc>
           <w:tcPr>
-            <w:tcW w:w="1124" w:type="dxa"/>
+            <w:tcW w:w="1120" w:type="dxa"/>
             <w:vAlign w:val="center"/>
           </w:tcPr>
           <w:p>
@@ -509,7 +509,7 @@
         </w:tc>
         <w:tc>
           <w:tcPr>
-            <w:tcW w:w="4506" w:type="dxa"/>
+            <w:tcW w:w="4466" w:type="dxa"/>
             <w:vAlign w:val="center"/>
           </w:tcPr>
           <w:p>
@@ -528,7 +528,7 @@
         </w:trPr>
         <w:tc>
           <w:tcPr>
-            <w:tcW w:w="1958" w:type="dxa"/>
+            <w:tcW w:w="2005" w:type="dxa"/>
             <w:vAlign w:val="center"/>
           </w:tcPr>
           <w:p>
@@ -544,7 +544,7 @@
         </w:tc>
         <w:tc>
           <w:tcPr>
-            <w:tcW w:w="702" w:type="dxa"/>
+            <w:tcW w:w="699" w:type="dxa"/>
             <w:vAlign w:val="center"/>
           </w:tcPr>
           <w:p>
@@ -561,7 +561,7 @@
         </w:tc>
         <w:tc>
           <w:tcPr>
-            <w:tcW w:w="1124" w:type="dxa"/>
+            <w:tcW w:w="1120" w:type="dxa"/>
             <w:vAlign w:val="center"/>
           </w:tcPr>
           <w:p>
@@ -578,7 +578,7 @@
         </w:tc>
         <w:tc>
           <w:tcPr>
-            <w:tcW w:w="4506" w:type="dxa"/>
+            <w:tcW w:w="4466" w:type="dxa"/>
             <w:vAlign w:val="center"/>
           </w:tcPr>
           <w:p>
@@ -603,7 +603,7 @@
         </w:trPr>
         <w:tc>
           <w:tcPr>
-            <w:tcW w:w="1958" w:type="dxa"/>
+            <w:tcW w:w="2005" w:type="dxa"/>
             <w:vAlign w:val="center"/>
           </w:tcPr>
           <w:p>
@@ -625,7 +625,7 @@
         </w:tc>
         <w:tc>
           <w:tcPr>
-            <w:tcW w:w="702" w:type="dxa"/>
+            <w:tcW w:w="699" w:type="dxa"/>
             <w:vAlign w:val="center"/>
           </w:tcPr>
           <w:p>
@@ -646,7 +646,7 @@
         </w:tc>
         <w:tc>
           <w:tcPr>
-            <w:tcW w:w="1124" w:type="dxa"/>
+            <w:tcW w:w="1120" w:type="dxa"/>
             <w:vAlign w:val="center"/>
           </w:tcPr>
           <w:p>
@@ -673,7 +673,7 @@
         </w:tc>
         <w:tc>
           <w:tcPr>
-            <w:tcW w:w="4506" w:type="dxa"/>
+            <w:tcW w:w="4466" w:type="dxa"/>
             <w:vAlign w:val="center"/>
           </w:tcPr>
           <w:p>
@@ -700,7 +700,7 @@
         </w:trPr>
         <w:tc>
           <w:tcPr>
-            <w:tcW w:w="1958" w:type="dxa"/>
+            <w:tcW w:w="2005" w:type="dxa"/>
             <w:vAlign w:val="center"/>
           </w:tcPr>
           <w:p>
@@ -722,7 +722,7 @@
         </w:tc>
         <w:tc>
           <w:tcPr>
-            <w:tcW w:w="702" w:type="dxa"/>
+            <w:tcW w:w="699" w:type="dxa"/>
             <w:vAlign w:val="center"/>
           </w:tcPr>
           <w:p>
@@ -739,7 +739,7 @@
         </w:tc>
         <w:tc>
           <w:tcPr>
-            <w:tcW w:w="1124" w:type="dxa"/>
+            <w:tcW w:w="1120" w:type="dxa"/>
             <w:vAlign w:val="center"/>
           </w:tcPr>
           <w:p>
@@ -756,7 +756,7 @@
         </w:tc>
         <w:tc>
           <w:tcPr>
-            <w:tcW w:w="4506" w:type="dxa"/>
+            <w:tcW w:w="4466" w:type="dxa"/>
             <w:vAlign w:val="center"/>
           </w:tcPr>
           <w:p>
@@ -780,7 +780,7 @@
         </w:trPr>
         <w:tc>
           <w:tcPr>
-            <w:tcW w:w="1958" w:type="dxa"/>
+            <w:tcW w:w="2005" w:type="dxa"/>
             <w:vAlign w:val="center"/>
           </w:tcPr>
           <w:p>
@@ -796,7 +796,7 @@
         </w:tc>
         <w:tc>
           <w:tcPr>
-            <w:tcW w:w="702" w:type="dxa"/>
+            <w:tcW w:w="699" w:type="dxa"/>
             <w:vAlign w:val="center"/>
           </w:tcPr>
           <w:p>
@@ -813,7 +813,7 @@
         </w:tc>
         <w:tc>
           <w:tcPr>
-            <w:tcW w:w="1124" w:type="dxa"/>
+            <w:tcW w:w="1120" w:type="dxa"/>
             <w:vAlign w:val="center"/>
           </w:tcPr>
           <w:p>
@@ -830,7 +830,7 @@
         </w:tc>
         <w:tc>
           <w:tcPr>
-            <w:tcW w:w="4506" w:type="dxa"/>
+            <w:tcW w:w="4466" w:type="dxa"/>
             <w:vAlign w:val="center"/>
           </w:tcPr>
           <w:p>
@@ -866,7 +866,7 @@
         </w:trPr>
         <w:tc>
           <w:tcPr>
-            <w:tcW w:w="1958" w:type="dxa"/>
+            <w:tcW w:w="2005" w:type="dxa"/>
             <w:vAlign w:val="center"/>
           </w:tcPr>
           <w:p>
@@ -882,7 +882,7 @@
         </w:tc>
         <w:tc>
           <w:tcPr>
-            <w:tcW w:w="702" w:type="dxa"/>
+            <w:tcW w:w="699" w:type="dxa"/>
             <w:vAlign w:val="center"/>
           </w:tcPr>
           <w:p>
@@ -899,7 +899,7 @@
         </w:tc>
         <w:tc>
           <w:tcPr>
-            <w:tcW w:w="1124" w:type="dxa"/>
+            <w:tcW w:w="1120" w:type="dxa"/>
             <w:vAlign w:val="center"/>
           </w:tcPr>
           <w:p>
@@ -916,7 +916,7 @@
         </w:tc>
         <w:tc>
           <w:tcPr>
-            <w:tcW w:w="4506" w:type="dxa"/>
+            <w:tcW w:w="4466" w:type="dxa"/>
             <w:vAlign w:val="center"/>
           </w:tcPr>
           <w:p>
@@ -941,7 +941,7 @@
         </w:trPr>
         <w:tc>
           <w:tcPr>
-            <w:tcW w:w="1958" w:type="dxa"/>
+            <w:tcW w:w="2005" w:type="dxa"/>
             <w:vAlign w:val="center"/>
           </w:tcPr>
           <w:p>
@@ -969,7 +969,7 @@
         </w:tc>
         <w:tc>
           <w:tcPr>
-            <w:tcW w:w="702" w:type="dxa"/>
+            <w:tcW w:w="699" w:type="dxa"/>
             <w:vAlign w:val="center"/>
           </w:tcPr>
           <w:p>
@@ -990,7 +990,7 @@
         </w:tc>
         <w:tc>
           <w:tcPr>
-            <w:tcW w:w="1124" w:type="dxa"/>
+            <w:tcW w:w="1120" w:type="dxa"/>
             <w:vAlign w:val="center"/>
           </w:tcPr>
           <w:p>
@@ -1011,7 +1011,7 @@
         </w:tc>
         <w:tc>
           <w:tcPr>
-            <w:tcW w:w="4506" w:type="dxa"/>
+            <w:tcW w:w="4466" w:type="dxa"/>
             <w:vAlign w:val="center"/>
           </w:tcPr>
           <w:p>
@@ -1038,58 +1038,111 @@
         </w:trPr>
         <w:tc>
           <w:tcPr>
-            <w:tcW w:w="1958" w:type="dxa"/>
-            <w:vAlign w:val="center"/>
-          </w:tcPr>
-          <w:p>
-            <w:pPr>
-              <w:jc w:val="center"/>
-              <w:rPr>
-                <w:color w:val="FF0000"/>
-              </w:rPr>
-            </w:pPr>
-          </w:p>
-        </w:tc>
-        <w:tc>
-          <w:tcPr>
-            <w:tcW w:w="702" w:type="dxa"/>
-            <w:vAlign w:val="center"/>
-          </w:tcPr>
-          <w:p>
-            <w:pPr>
-              <w:jc w:val="center"/>
-              <w:rPr>
-                <w:color w:val="FF0000"/>
-              </w:rPr>
-            </w:pPr>
-          </w:p>
-        </w:tc>
-        <w:tc>
-          <w:tcPr>
-            <w:tcW w:w="1124" w:type="dxa"/>
-            <w:vAlign w:val="center"/>
-          </w:tcPr>
-          <w:p>
-            <w:pPr>
-              <w:jc w:val="center"/>
-              <w:rPr>
-                <w:color w:val="FF0000"/>
-              </w:rPr>
-            </w:pPr>
-          </w:p>
-        </w:tc>
-        <w:tc>
-          <w:tcPr>
-            <w:tcW w:w="4506" w:type="dxa"/>
-            <w:vAlign w:val="center"/>
-          </w:tcPr>
-          <w:p>
-            <w:pPr>
-              <w:jc w:val="center"/>
-              <w:rPr>
-                <w:color w:val="FF0000"/>
-              </w:rPr>
-            </w:pPr>
+            <w:tcW w:w="2005" w:type="dxa"/>
+            <w:vAlign w:val="center"/>
+          </w:tcPr>
+          <w:p>
+            <w:pPr>
+              <w:jc w:val="center"/>
+              <w:rPr>
+                <w:color w:val="FF0000"/>
+              </w:rPr>
+            </w:pPr>
+            <w:proofErr w:type="spellStart"/>
+            <w:r>
+              <w:rPr>
+                <w:color w:val="FF0000"/>
+              </w:rPr>
+              <w:t>Min_fit</w:t>
+            </w:r>
+            <w:r>
+              <w:rPr>
+                <w:color w:val="FF0000"/>
+              </w:rPr>
+              <w:t>_out</w:t>
+            </w:r>
+            <w:proofErr w:type="spellEnd"/>
+          </w:p>
+        </w:tc>
+        <w:tc>
+          <w:tcPr>
+            <w:tcW w:w="699" w:type="dxa"/>
+            <w:vAlign w:val="center"/>
+          </w:tcPr>
+          <w:p>
+            <w:pPr>
+              <w:jc w:val="center"/>
+              <w:rPr>
+                <w:color w:val="FF0000"/>
+              </w:rPr>
+            </w:pPr>
+            <w:r>
+              <w:rPr>
+                <w:rFonts w:hint="eastAsia"/>
+                <w:color w:val="FF0000"/>
+              </w:rPr>
+              <w:t>O</w:t>
+            </w:r>
+          </w:p>
+        </w:tc>
+        <w:tc>
+          <w:tcPr>
+            <w:tcW w:w="1120" w:type="dxa"/>
+            <w:vAlign w:val="center"/>
+          </w:tcPr>
+          <w:p>
+            <w:pPr>
+              <w:jc w:val="center"/>
+              <w:rPr>
+                <w:color w:val="FF0000"/>
+              </w:rPr>
+            </w:pPr>
+            <w:r>
+              <w:rPr>
+                <w:rFonts w:hint="eastAsia"/>
+                <w:color w:val="FF0000"/>
+              </w:rPr>
+              <w:t>1</w:t>
+            </w:r>
+            <w:r>
+              <w:rPr>
+                <w:color w:val="FF0000"/>
+              </w:rPr>
+              <w:t>0</w:t>
+            </w:r>
+          </w:p>
+        </w:tc>
+        <w:tc>
+          <w:tcPr>
+            <w:tcW w:w="4466" w:type="dxa"/>
+            <w:vAlign w:val="center"/>
+          </w:tcPr>
+          <w:p>
+            <w:pPr>
+              <w:jc w:val="center"/>
+              <w:rPr>
+                <w:color w:val="FF0000"/>
+              </w:rPr>
+            </w:pPr>
+            <w:r>
+              <w:rPr>
+                <w:rFonts w:hint="eastAsia"/>
+                <w:color w:val="FF0000"/>
+              </w:rPr>
+              <w:t>T</w:t>
+            </w:r>
+            <w:r>
+              <w:rPr>
+                <w:color w:val="FF0000"/>
+              </w:rPr>
+              <w:t xml:space="preserve">he lowest </w:t>
+            </w:r>
+            <w:r>
+              <w:rPr>
+                <w:color w:val="FF0000"/>
+              </w:rPr>
+              <w:t>fit of the individual</w:t>
+            </w:r>
           </w:p>
         </w:tc>
       </w:tr>
@@ -1099,48 +1152,30 @@
         </w:trPr>
         <w:tc>
           <w:tcPr>
-            <w:tcW w:w="1958" w:type="dxa"/>
-            <w:vAlign w:val="center"/>
-          </w:tcPr>
-          <w:p>
-            <w:pPr>
-              <w:jc w:val="center"/>
-              <w:rPr>
-                <w:color w:val="FF0000"/>
-              </w:rPr>
-            </w:pPr>
-            <w:proofErr w:type="spellStart"/>
-            <w:r>
-              <w:rPr>
-                <w:color w:val="FF0000"/>
-              </w:rPr>
-              <w:t>Min_fit</w:t>
-            </w:r>
-            <w:r>
-              <w:rPr>
-                <w:color w:val="FF0000"/>
-              </w:rPr>
-              <w:t>_out</w:t>
-            </w:r>
-            <w:proofErr w:type="spellEnd"/>
-          </w:p>
-        </w:tc>
-        <w:tc>
-          <w:tcPr>
-            <w:tcW w:w="702" w:type="dxa"/>
-            <w:vAlign w:val="center"/>
-          </w:tcPr>
-          <w:p>
-            <w:pPr>
-              <w:jc w:val="center"/>
-              <w:rPr>
-                <w:color w:val="FF0000"/>
-              </w:rPr>
-            </w:pPr>
-            <w:r>
-              <w:rPr>
-                <w:rFonts w:hint="eastAsia"/>
-                <w:color w:val="FF0000"/>
+            <w:tcW w:w="2005" w:type="dxa"/>
+            <w:vAlign w:val="center"/>
+          </w:tcPr>
+          <w:p>
+            <w:pPr>
+              <w:jc w:val="center"/>
+            </w:pPr>
+            <w:r>
+              <w:t>done</w:t>
+            </w:r>
+          </w:p>
+        </w:tc>
+        <w:tc>
+          <w:tcPr>
+            <w:tcW w:w="699" w:type="dxa"/>
+            <w:vAlign w:val="center"/>
+          </w:tcPr>
+          <w:p>
+            <w:pPr>
+              <w:jc w:val="center"/>
+            </w:pPr>
+            <w:r>
+              <w:rPr>
+                <w:rFonts w:hint="eastAsia"/>
               </w:rPr>
               <w:t>O</w:t>
             </w:r>
@@ -1148,61 +1183,38 @@
         </w:tc>
         <w:tc>
           <w:tcPr>
-            <w:tcW w:w="1124" w:type="dxa"/>
-            <w:vAlign w:val="center"/>
-          </w:tcPr>
-          <w:p>
-            <w:pPr>
-              <w:jc w:val="center"/>
-              <w:rPr>
-                <w:color w:val="FF0000"/>
-              </w:rPr>
-            </w:pPr>
-            <w:r>
-              <w:rPr>
-                <w:rFonts w:hint="eastAsia"/>
-                <w:color w:val="FF0000"/>
+            <w:tcW w:w="1120" w:type="dxa"/>
+            <w:vAlign w:val="center"/>
+          </w:tcPr>
+          <w:p>
+            <w:pPr>
+              <w:jc w:val="center"/>
+            </w:pPr>
+            <w:r>
+              <w:rPr>
+                <w:rFonts w:hint="eastAsia"/>
               </w:rPr>
               <w:t>1</w:t>
             </w:r>
-            <w:r>
-              <w:rPr>
-                <w:color w:val="FF0000"/>
-              </w:rPr>
-              <w:t>0</w:t>
-            </w:r>
-          </w:p>
-        </w:tc>
-        <w:tc>
-          <w:tcPr>
-            <w:tcW w:w="4506" w:type="dxa"/>
-            <w:vAlign w:val="center"/>
-          </w:tcPr>
-          <w:p>
-            <w:pPr>
-              <w:jc w:val="center"/>
-              <w:rPr>
-                <w:color w:val="FF0000"/>
-              </w:rPr>
-            </w:pPr>
-            <w:r>
-              <w:rPr>
-                <w:rFonts w:hint="eastAsia"/>
-                <w:color w:val="FF0000"/>
-              </w:rPr>
-              <w:t>T</w:t>
-            </w:r>
-            <w:r>
-              <w:rPr>
-                <w:color w:val="FF0000"/>
-              </w:rPr>
-              <w:t xml:space="preserve">he lowest </w:t>
-            </w:r>
-            <w:r>
-              <w:rPr>
-                <w:color w:val="FF0000"/>
-              </w:rPr>
-              <w:t>fit of the individual</w:t>
+          </w:p>
+        </w:tc>
+        <w:tc>
+          <w:tcPr>
+            <w:tcW w:w="4466" w:type="dxa"/>
+            <w:vAlign w:val="center"/>
+          </w:tcPr>
+          <w:p>
+            <w:pPr>
+              <w:jc w:val="center"/>
+            </w:pPr>
+            <w:r>
+              <w:rPr>
+                <w:rFonts w:hint="eastAsia"/>
+              </w:rPr>
+              <w:t>D</w:t>
+            </w:r>
+            <w:r>
+              <w:t>one</w:t>
             </w:r>
           </w:p>
         </w:tc>
@@ -1213,30 +1225,48 @@
         </w:trPr>
         <w:tc>
           <w:tcPr>
-            <w:tcW w:w="1958" w:type="dxa"/>
-            <w:vAlign w:val="center"/>
-          </w:tcPr>
-          <w:p>
-            <w:pPr>
-              <w:jc w:val="center"/>
-            </w:pPr>
-            <w:r>
-              <w:t>done</w:t>
-            </w:r>
-          </w:p>
-        </w:tc>
-        <w:tc>
-          <w:tcPr>
-            <w:tcW w:w="702" w:type="dxa"/>
-            <w:vAlign w:val="center"/>
-          </w:tcPr>
-          <w:p>
-            <w:pPr>
-              <w:jc w:val="center"/>
-            </w:pPr>
-            <w:r>
-              <w:rPr>
-                <w:rFonts w:hint="eastAsia"/>
+            <w:tcW w:w="2005" w:type="dxa"/>
+            <w:vAlign w:val="center"/>
+          </w:tcPr>
+          <w:p>
+            <w:pPr>
+              <w:jc w:val="center"/>
+              <w:rPr>
+                <w:color w:val="FF0000"/>
+              </w:rPr>
+            </w:pPr>
+            <w:proofErr w:type="spellStart"/>
+            <w:r>
+              <w:rPr>
+                <w:color w:val="FF0000"/>
+              </w:rPr>
+              <w:t>Best_ind</w:t>
+            </w:r>
+            <w:r>
+              <w:rPr>
+                <w:color w:val="FF0000"/>
+              </w:rPr>
+              <w:t>_state</w:t>
+            </w:r>
+            <w:proofErr w:type="spellEnd"/>
+          </w:p>
+        </w:tc>
+        <w:tc>
+          <w:tcPr>
+            <w:tcW w:w="699" w:type="dxa"/>
+            <w:vAlign w:val="center"/>
+          </w:tcPr>
+          <w:p>
+            <w:pPr>
+              <w:jc w:val="center"/>
+              <w:rPr>
+                <w:color w:val="FF0000"/>
+              </w:rPr>
+            </w:pPr>
+            <w:r>
+              <w:rPr>
+                <w:rFonts w:hint="eastAsia"/>
+                <w:color w:val="FF0000"/>
               </w:rPr>
               <w:t>O</w:t>
             </w:r>
@@ -1244,38 +1274,61 @@
         </w:tc>
         <w:tc>
           <w:tcPr>
-            <w:tcW w:w="1124" w:type="dxa"/>
-            <w:vAlign w:val="center"/>
-          </w:tcPr>
-          <w:p>
-            <w:pPr>
-              <w:jc w:val="center"/>
-            </w:pPr>
-            <w:r>
-              <w:rPr>
-                <w:rFonts w:hint="eastAsia"/>
-              </w:rPr>
-              <w:t>1</w:t>
-            </w:r>
-          </w:p>
-        </w:tc>
-        <w:tc>
-          <w:tcPr>
-            <w:tcW w:w="4506" w:type="dxa"/>
-            <w:vAlign w:val="center"/>
-          </w:tcPr>
-          <w:p>
-            <w:pPr>
-              <w:jc w:val="center"/>
-            </w:pPr>
-            <w:r>
-              <w:rPr>
-                <w:rFonts w:hint="eastAsia"/>
-              </w:rPr>
-              <w:t>D</w:t>
-            </w:r>
-            <w:r>
-              <w:t>one</w:t>
+            <w:tcW w:w="1120" w:type="dxa"/>
+            <w:vAlign w:val="center"/>
+          </w:tcPr>
+          <w:p>
+            <w:pPr>
+              <w:jc w:val="center"/>
+              <w:rPr>
+                <w:color w:val="FF0000"/>
+              </w:rPr>
+            </w:pPr>
+            <w:r>
+              <w:rPr>
+                <w:rFonts w:hint="eastAsia"/>
+                <w:color w:val="FF0000"/>
+              </w:rPr>
+              <w:t>2</w:t>
+            </w:r>
+            <w:r>
+              <w:rPr>
+                <w:color w:val="FF0000"/>
+              </w:rPr>
+              <w:t>*</w:t>
+            </w:r>
+            <w:r>
+              <w:rPr>
+                <w:color w:val="FF0000"/>
+              </w:rPr>
+              <w:t>11</w:t>
+            </w:r>
+          </w:p>
+        </w:tc>
+        <w:tc>
+          <w:tcPr>
+            <w:tcW w:w="4466" w:type="dxa"/>
+            <w:vAlign w:val="center"/>
+          </w:tcPr>
+          <w:p>
+            <w:pPr>
+              <w:jc w:val="center"/>
+              <w:rPr>
+                <w:color w:val="FF0000"/>
+              </w:rPr>
+            </w:pPr>
+            <w:r>
+              <w:rPr>
+                <w:rFonts w:hint="eastAsia"/>
+                <w:color w:val="FF0000"/>
+              </w:rPr>
+              <w:t>B</w:t>
+            </w:r>
+            <w:r>
+              <w:rPr>
+                <w:color w:val="FF0000"/>
+              </w:rPr>
+              <w:t>est individual depends on number of particles</w:t>
             </w:r>
           </w:p>
         </w:tc>
@@ -1286,43 +1339,37 @@
         </w:trPr>
         <w:tc>
           <w:tcPr>
-            <w:tcW w:w="1958" w:type="dxa"/>
-            <w:vAlign w:val="center"/>
-          </w:tcPr>
-          <w:p>
-            <w:pPr>
-              <w:jc w:val="center"/>
-              <w:rPr>
-                <w:color w:val="FF0000"/>
-              </w:rPr>
+            <w:tcW w:w="2005" w:type="dxa"/>
+            <w:vAlign w:val="center"/>
+          </w:tcPr>
+          <w:p>
+            <w:pPr>
+              <w:jc w:val="center"/>
             </w:pPr>
             <w:proofErr w:type="spellStart"/>
             <w:r>
               <w:rPr>
                 <w:color w:val="FF0000"/>
               </w:rPr>
-              <w:t>Best_ind</w:t>
-            </w:r>
-            <w:r>
-              <w:rPr>
-                <w:color w:val="FF0000"/>
-              </w:rPr>
-              <w:t>_state</w:t>
+              <w:t>Best</w:t>
+            </w:r>
+            <w:r>
+              <w:rPr>
+                <w:color w:val="FF0000"/>
+              </w:rPr>
+              <w:t>_ind_mut</w:t>
             </w:r>
             <w:proofErr w:type="spellEnd"/>
           </w:p>
         </w:tc>
         <w:tc>
           <w:tcPr>
-            <w:tcW w:w="702" w:type="dxa"/>
-            <w:vAlign w:val="center"/>
-          </w:tcPr>
-          <w:p>
-            <w:pPr>
-              <w:jc w:val="center"/>
-              <w:rPr>
-                <w:color w:val="FF0000"/>
-              </w:rPr>
+            <w:tcW w:w="699" w:type="dxa"/>
+            <w:vAlign w:val="center"/>
+          </w:tcPr>
+          <w:p>
+            <w:pPr>
+              <w:jc w:val="center"/>
             </w:pPr>
             <w:r>
               <w:rPr>
@@ -1335,115 +1382,7 @@
         </w:tc>
         <w:tc>
           <w:tcPr>
-            <w:tcW w:w="1124" w:type="dxa"/>
-            <w:vAlign w:val="center"/>
-          </w:tcPr>
-          <w:p>
-            <w:pPr>
-              <w:jc w:val="center"/>
-              <w:rPr>
-                <w:color w:val="FF0000"/>
-              </w:rPr>
-            </w:pPr>
-            <w:r>
-              <w:rPr>
-                <w:rFonts w:hint="eastAsia"/>
-                <w:color w:val="FF0000"/>
-              </w:rPr>
-              <w:t>2</w:t>
-            </w:r>
-            <w:r>
-              <w:rPr>
-                <w:color w:val="FF0000"/>
-              </w:rPr>
-              <w:t>*</w:t>
-            </w:r>
-            <w:r>
-              <w:rPr>
-                <w:color w:val="FF0000"/>
-              </w:rPr>
-              <w:t>11</w:t>
-            </w:r>
-          </w:p>
-        </w:tc>
-        <w:tc>
-          <w:tcPr>
-            <w:tcW w:w="4506" w:type="dxa"/>
-            <w:vAlign w:val="center"/>
-          </w:tcPr>
-          <w:p>
-            <w:pPr>
-              <w:jc w:val="center"/>
-              <w:rPr>
-                <w:color w:val="FF0000"/>
-              </w:rPr>
-            </w:pPr>
-            <w:r>
-              <w:rPr>
-                <w:rFonts w:hint="eastAsia"/>
-                <w:color w:val="FF0000"/>
-              </w:rPr>
-              <w:t>B</w:t>
-            </w:r>
-            <w:r>
-              <w:rPr>
-                <w:color w:val="FF0000"/>
-              </w:rPr>
-              <w:t>est individual depends on number of particles</w:t>
-            </w:r>
-          </w:p>
-        </w:tc>
-      </w:tr>
-      <w:tr>
-        <w:trPr>
-          <w:jc w:val="center"/>
-        </w:trPr>
-        <w:tc>
-          <w:tcPr>
-            <w:tcW w:w="1958" w:type="dxa"/>
-            <w:vAlign w:val="center"/>
-          </w:tcPr>
-          <w:p>
-            <w:pPr>
-              <w:jc w:val="center"/>
-            </w:pPr>
-            <w:proofErr w:type="spellStart"/>
-            <w:r>
-              <w:rPr>
-                <w:color w:val="FF0000"/>
-              </w:rPr>
-              <w:t>Best</w:t>
-            </w:r>
-            <w:r>
-              <w:rPr>
-                <w:color w:val="FF0000"/>
-              </w:rPr>
-              <w:t>_ind_mut</w:t>
-            </w:r>
-            <w:proofErr w:type="spellEnd"/>
-          </w:p>
-        </w:tc>
-        <w:tc>
-          <w:tcPr>
-            <w:tcW w:w="702" w:type="dxa"/>
-            <w:vAlign w:val="center"/>
-          </w:tcPr>
-          <w:p>
-            <w:pPr>
-              <w:jc w:val="center"/>
-            </w:pPr>
-            <w:r>
-              <w:rPr>
-                <w:rFonts w:hint="eastAsia"/>
-                <w:color w:val="FF0000"/>
-              </w:rPr>
-              <w:t>O</w:t>
-            </w:r>
-          </w:p>
-        </w:tc>
-        <w:tc>
-          <w:tcPr>
-            <w:tcW w:w="1124" w:type="dxa"/>
+            <w:tcW w:w="1120" w:type="dxa"/>
             <w:vAlign w:val="center"/>
           </w:tcPr>
           <w:p>
@@ -1461,7 +1400,7 @@
         </w:tc>
         <w:tc>
           <w:tcPr>
-            <w:tcW w:w="4506" w:type="dxa"/>
+            <w:tcW w:w="4466" w:type="dxa"/>
             <w:vAlign w:val="center"/>
           </w:tcPr>
           <w:p>
@@ -1503,6 +1442,13 @@
         <w:t>Evaluate_fit</w:t>
       </w:r>
       <w:proofErr w:type="spellEnd"/>
+    </w:p>
+    <w:p>
+      <w:pPr>
+        <w:rPr>
+          <w:rFonts w:hint="eastAsia"/>
+        </w:rPr>
+      </w:pPr>
     </w:p>
     <w:tbl>
       <w:tblPr>
@@ -2464,9 +2410,6 @@
       <w:pPr>
         <w:widowControl/>
         <w:jc w:val="left"/>
-        <w:rPr>
-          <w:rFonts w:hint="eastAsia"/>
-        </w:rPr>
       </w:pPr>
       <w:r>
         <w:rPr>
@@ -2477,8 +2420,6 @@
       <w:r>
         <w:t>his two bus should be increase if we want to accelerate.</w:t>
       </w:r>
-      <w:bookmarkStart w:id="0" w:name="_GoBack"/>
-      <w:bookmarkEnd w:id="0"/>
     </w:p>
     <w:p>
       <w:pPr>
@@ -2501,9 +2442,577 @@
         <w:t>Interact_energy</w:t>
       </w:r>
       <w:proofErr w:type="spellEnd"/>
+    </w:p>
+    <w:p>
+      <w:pPr>
+        <w:widowControl/>
+        <w:jc w:val="left"/>
+      </w:pPr>
+    </w:p>
+    <w:p>
+      <w:pPr>
+        <w:widowControl/>
+        <w:jc w:val="left"/>
+      </w:pPr>
       <w:r>
         <w:br w:type="page"/>
       </w:r>
+    </w:p>
+    <w:p>
+      <w:pPr>
+        <w:widowControl/>
+        <w:jc w:val="left"/>
+      </w:pPr>
+      <w:proofErr w:type="gramStart"/>
+      <w:r>
+        <w:rPr>
+          <w:rFonts w:hint="eastAsia"/>
+        </w:rPr>
+        <w:lastRenderedPageBreak/>
+        <w:t>L</w:t>
+      </w:r>
+      <w:r>
+        <w:t>FSR(</w:t>
+      </w:r>
+      <w:proofErr w:type="gramEnd"/>
+      <w:r>
+        <w:rPr>
+          <w:rFonts w:ascii="Times New Roman" w:hAnsi="Times New Roman" w:cs="Times New Roman"/>
+        </w:rPr>
+        <w:t>linear feedback shift register</w:t>
+      </w:r>
+      <w:r>
+        <w:t>)</w:t>
+      </w:r>
+    </w:p>
+    <w:p>
+      <w:pPr>
+        <w:widowControl/>
+        <w:jc w:val="left"/>
+        <w:rPr>
+          <w:rFonts w:hint="eastAsia"/>
+        </w:rPr>
+      </w:pPr>
+    </w:p>
+    <w:tbl>
+      <w:tblPr>
+        <w:tblStyle w:val="aa"/>
+        <w:tblW w:w="0" w:type="auto"/>
+        <w:jc w:val="center"/>
+        <w:tblBorders>
+          <w:top w:val="single" w:sz="6" w:space="0" w:color="auto"/>
+          <w:left w:val="single" w:sz="6" w:space="0" w:color="auto"/>
+          <w:bottom w:val="single" w:sz="6" w:space="0" w:color="auto"/>
+          <w:right w:val="single" w:sz="6" w:space="0" w:color="auto"/>
+          <w:insideH w:val="single" w:sz="6" w:space="0" w:color="auto"/>
+          <w:insideV w:val="single" w:sz="6" w:space="0" w:color="auto"/>
+        </w:tblBorders>
+        <w:tblLook w:val="04A0" w:firstRow="1" w:lastRow="0" w:firstColumn="1" w:lastColumn="0" w:noHBand="0" w:noVBand="1"/>
+      </w:tblPr>
+      <w:tblGrid>
+        <w:gridCol w:w="2295"/>
+        <w:gridCol w:w="686"/>
+        <w:gridCol w:w="1096"/>
+        <w:gridCol w:w="4213"/>
+      </w:tblGrid>
+      <w:tr>
+        <w:trPr>
+          <w:jc w:val="center"/>
+        </w:trPr>
+        <w:tc>
+          <w:tcPr>
+            <w:tcW w:w="2295" w:type="dxa"/>
+            <w:shd w:val="clear" w:color="auto" w:fill="D0CECE" w:themeFill="background2" w:themeFillShade="E6"/>
+            <w:vAlign w:val="center"/>
+          </w:tcPr>
+          <w:p>
+            <w:pPr>
+              <w:jc w:val="center"/>
+            </w:pPr>
+            <w:r>
+              <w:rPr>
+                <w:rFonts w:hint="eastAsia"/>
+              </w:rPr>
+              <w:t>Si</w:t>
+            </w:r>
+            <w:r>
+              <w:t>gnal Name</w:t>
+            </w:r>
+          </w:p>
+        </w:tc>
+        <w:tc>
+          <w:tcPr>
+            <w:tcW w:w="686" w:type="dxa"/>
+            <w:shd w:val="clear" w:color="auto" w:fill="D0CECE" w:themeFill="background2" w:themeFillShade="E6"/>
+            <w:vAlign w:val="center"/>
+          </w:tcPr>
+          <w:p>
+            <w:pPr>
+              <w:jc w:val="center"/>
+            </w:pPr>
+            <w:r>
+              <w:rPr>
+                <w:rFonts w:hint="eastAsia"/>
+              </w:rPr>
+              <w:t>I</w:t>
+            </w:r>
+            <w:r>
+              <w:t>/O</w:t>
+            </w:r>
+          </w:p>
+        </w:tc>
+        <w:tc>
+          <w:tcPr>
+            <w:tcW w:w="1096" w:type="dxa"/>
+            <w:shd w:val="clear" w:color="auto" w:fill="D0CECE" w:themeFill="background2" w:themeFillShade="E6"/>
+            <w:vAlign w:val="center"/>
+          </w:tcPr>
+          <w:p>
+            <w:pPr>
+              <w:jc w:val="center"/>
+            </w:pPr>
+            <w:r>
+              <w:rPr>
+                <w:rFonts w:hint="eastAsia"/>
+              </w:rPr>
+              <w:t>W</w:t>
+            </w:r>
+            <w:r>
+              <w:t>idth</w:t>
+            </w:r>
+          </w:p>
+        </w:tc>
+        <w:tc>
+          <w:tcPr>
+            <w:tcW w:w="4213" w:type="dxa"/>
+            <w:shd w:val="clear" w:color="auto" w:fill="D0CECE" w:themeFill="background2" w:themeFillShade="E6"/>
+            <w:vAlign w:val="center"/>
+          </w:tcPr>
+          <w:p>
+            <w:pPr>
+              <w:jc w:val="center"/>
+            </w:pPr>
+            <w:r>
+              <w:rPr>
+                <w:rFonts w:hint="eastAsia"/>
+              </w:rPr>
+              <w:t>S</w:t>
+            </w:r>
+            <w:r>
+              <w:t>imple Description</w:t>
+            </w:r>
+          </w:p>
+        </w:tc>
+      </w:tr>
+      <w:tr>
+        <w:trPr>
+          <w:jc w:val="center"/>
+        </w:trPr>
+        <w:tc>
+          <w:tcPr>
+            <w:tcW w:w="2295" w:type="dxa"/>
+            <w:vAlign w:val="center"/>
+          </w:tcPr>
+          <w:p>
+            <w:pPr>
+              <w:jc w:val="center"/>
+            </w:pPr>
+            <w:proofErr w:type="spellStart"/>
+            <w:r>
+              <w:t>In_valid</w:t>
+            </w:r>
+            <w:proofErr w:type="spellEnd"/>
+          </w:p>
+        </w:tc>
+        <w:tc>
+          <w:tcPr>
+            <w:tcW w:w="686" w:type="dxa"/>
+            <w:vAlign w:val="center"/>
+          </w:tcPr>
+          <w:p>
+            <w:pPr>
+              <w:jc w:val="center"/>
+            </w:pPr>
+            <w:r>
+              <w:rPr>
+                <w:rFonts w:hint="eastAsia"/>
+              </w:rPr>
+              <w:t>I</w:t>
+            </w:r>
+          </w:p>
+        </w:tc>
+        <w:tc>
+          <w:tcPr>
+            <w:tcW w:w="1096" w:type="dxa"/>
+            <w:vAlign w:val="center"/>
+          </w:tcPr>
+          <w:p>
+            <w:pPr>
+              <w:jc w:val="center"/>
+            </w:pPr>
+            <w:r>
+              <w:rPr>
+                <w:rFonts w:hint="eastAsia"/>
+              </w:rPr>
+              <w:t>1</w:t>
+            </w:r>
+          </w:p>
+        </w:tc>
+        <w:tc>
+          <w:tcPr>
+            <w:tcW w:w="4213" w:type="dxa"/>
+            <w:vAlign w:val="center"/>
+          </w:tcPr>
+          <w:p>
+            <w:pPr>
+              <w:jc w:val="center"/>
+            </w:pPr>
+            <w:r>
+              <w:rPr>
+                <w:rFonts w:hint="eastAsia"/>
+              </w:rPr>
+              <w:t>I</w:t>
+            </w:r>
+            <w:r>
+              <w:t xml:space="preserve">ndicate the data </w:t>
+            </w:r>
+            <w:r>
+              <w:t>seed</w:t>
+            </w:r>
+            <w:r>
+              <w:t xml:space="preserve"> is valid</w:t>
+            </w:r>
+          </w:p>
+        </w:tc>
+      </w:tr>
+      <w:tr>
+        <w:trPr>
+          <w:trHeight w:val="130"/>
+          <w:jc w:val="center"/>
+        </w:trPr>
+        <w:tc>
+          <w:tcPr>
+            <w:tcW w:w="2295" w:type="dxa"/>
+          </w:tcPr>
+          <w:p>
+            <w:pPr>
+              <w:jc w:val="center"/>
+            </w:pPr>
+            <w:proofErr w:type="spellStart"/>
+            <w:r>
+              <w:t>random_seed</w:t>
+            </w:r>
+            <w:proofErr w:type="spellEnd"/>
+          </w:p>
+        </w:tc>
+        <w:tc>
+          <w:tcPr>
+            <w:tcW w:w="686" w:type="dxa"/>
+            <w:vAlign w:val="center"/>
+          </w:tcPr>
+          <w:p>
+            <w:pPr>
+              <w:jc w:val="center"/>
+            </w:pPr>
+            <w:r>
+              <w:rPr>
+                <w:rFonts w:hint="eastAsia"/>
+              </w:rPr>
+              <w:t>I</w:t>
+            </w:r>
+          </w:p>
+        </w:tc>
+        <w:tc>
+          <w:tcPr>
+            <w:tcW w:w="1096" w:type="dxa"/>
+            <w:vAlign w:val="center"/>
+          </w:tcPr>
+          <w:p>
+            <w:pPr>
+              <w:jc w:val="center"/>
+            </w:pPr>
+            <w:r>
+              <w:rPr>
+                <w:rFonts w:hint="eastAsia"/>
+              </w:rPr>
+              <w:t>8</w:t>
+            </w:r>
+          </w:p>
+        </w:tc>
+        <w:tc>
+          <w:tcPr>
+            <w:tcW w:w="4213" w:type="dxa"/>
+            <w:vAlign w:val="center"/>
+          </w:tcPr>
+          <w:p>
+            <w:pPr>
+              <w:jc w:val="center"/>
+            </w:pPr>
+            <w:r>
+              <w:t>Random seed</w:t>
+            </w:r>
+          </w:p>
+        </w:tc>
+      </w:tr>
+      <w:tr>
+        <w:trPr>
+          <w:jc w:val="center"/>
+        </w:trPr>
+        <w:tc>
+          <w:tcPr>
+            <w:tcW w:w="2295" w:type="dxa"/>
+            <w:vAlign w:val="center"/>
+          </w:tcPr>
+          <w:p>
+            <w:pPr>
+              <w:jc w:val="center"/>
+            </w:pPr>
+            <w:proofErr w:type="spellStart"/>
+            <w:r>
+              <w:rPr>
+                <w:rFonts w:hint="eastAsia"/>
+              </w:rPr>
+              <w:t>c</w:t>
+            </w:r>
+            <w:r>
+              <w:t>lk</w:t>
+            </w:r>
+            <w:proofErr w:type="spellEnd"/>
+          </w:p>
+        </w:tc>
+        <w:tc>
+          <w:tcPr>
+            <w:tcW w:w="686" w:type="dxa"/>
+            <w:vAlign w:val="center"/>
+          </w:tcPr>
+          <w:p>
+            <w:pPr>
+              <w:jc w:val="center"/>
+            </w:pPr>
+            <w:r>
+              <w:rPr>
+                <w:rFonts w:hint="eastAsia"/>
+              </w:rPr>
+              <w:t>I</w:t>
+            </w:r>
+          </w:p>
+        </w:tc>
+        <w:tc>
+          <w:tcPr>
+            <w:tcW w:w="1096" w:type="dxa"/>
+            <w:vAlign w:val="center"/>
+          </w:tcPr>
+          <w:p>
+            <w:pPr>
+              <w:jc w:val="center"/>
+            </w:pPr>
+            <w:r>
+              <w:rPr>
+                <w:rFonts w:hint="eastAsia"/>
+              </w:rPr>
+              <w:t>1</w:t>
+            </w:r>
+          </w:p>
+        </w:tc>
+        <w:tc>
+          <w:tcPr>
+            <w:tcW w:w="4213" w:type="dxa"/>
+            <w:vAlign w:val="center"/>
+          </w:tcPr>
+          <w:p>
+            <w:pPr>
+              <w:jc w:val="center"/>
+            </w:pPr>
+            <w:proofErr w:type="spellStart"/>
+            <w:r>
+              <w:t>Posedge</w:t>
+            </w:r>
+            <w:proofErr w:type="spellEnd"/>
+            <w:r>
+              <w:t xml:space="preserve"> triggered </w:t>
+            </w:r>
+            <w:r>
+              <w:t>c</w:t>
+            </w:r>
+            <w:r>
+              <w:t>lock</w:t>
+            </w:r>
+          </w:p>
+        </w:tc>
+      </w:tr>
+      <w:tr>
+        <w:trPr>
+          <w:jc w:val="center"/>
+        </w:trPr>
+        <w:tc>
+          <w:tcPr>
+            <w:tcW w:w="2295" w:type="dxa"/>
+            <w:vAlign w:val="center"/>
+          </w:tcPr>
+          <w:p>
+            <w:pPr>
+              <w:jc w:val="center"/>
+            </w:pPr>
+            <w:proofErr w:type="spellStart"/>
+            <w:r>
+              <w:t>rst_n</w:t>
+            </w:r>
+            <w:proofErr w:type="spellEnd"/>
+          </w:p>
+        </w:tc>
+        <w:tc>
+          <w:tcPr>
+            <w:tcW w:w="686" w:type="dxa"/>
+            <w:vAlign w:val="center"/>
+          </w:tcPr>
+          <w:p>
+            <w:pPr>
+              <w:jc w:val="center"/>
+            </w:pPr>
+            <w:r>
+              <w:rPr>
+                <w:rFonts w:hint="eastAsia"/>
+              </w:rPr>
+              <w:t>I</w:t>
+            </w:r>
+          </w:p>
+        </w:tc>
+        <w:tc>
+          <w:tcPr>
+            <w:tcW w:w="1096" w:type="dxa"/>
+            <w:vAlign w:val="center"/>
+          </w:tcPr>
+          <w:p>
+            <w:pPr>
+              <w:jc w:val="center"/>
+            </w:pPr>
+            <w:r>
+              <w:rPr>
+                <w:rFonts w:hint="eastAsia"/>
+              </w:rPr>
+              <w:t>1</w:t>
+            </w:r>
+          </w:p>
+        </w:tc>
+        <w:tc>
+          <w:tcPr>
+            <w:tcW w:w="4213" w:type="dxa"/>
+            <w:vAlign w:val="center"/>
+          </w:tcPr>
+          <w:p>
+            <w:pPr>
+              <w:jc w:val="center"/>
+            </w:pPr>
+            <w:r>
+              <w:t xml:space="preserve">Asynchronous </w:t>
+            </w:r>
+            <w:proofErr w:type="spellStart"/>
+            <w:r>
+              <w:t>negedge</w:t>
+            </w:r>
+            <w:proofErr w:type="spellEnd"/>
+            <w:r>
+              <w:t xml:space="preserve"> </w:t>
+            </w:r>
+            <w:r>
+              <w:rPr>
+                <w:rFonts w:hint="eastAsia"/>
+              </w:rPr>
+              <w:t>R</w:t>
+            </w:r>
+            <w:r>
+              <w:t>eset</w:t>
+            </w:r>
+          </w:p>
+        </w:tc>
+      </w:tr>
+      <w:tr>
+        <w:trPr>
+          <w:jc w:val="center"/>
+        </w:trPr>
+        <w:tc>
+          <w:tcPr>
+            <w:tcW w:w="2295" w:type="dxa"/>
+          </w:tcPr>
+          <w:p>
+            <w:pPr>
+              <w:jc w:val="center"/>
+            </w:pPr>
+            <w:proofErr w:type="spellStart"/>
+            <w:r>
+              <w:t>random_num_ff_o</w:t>
+            </w:r>
+            <w:proofErr w:type="spellEnd"/>
+          </w:p>
+        </w:tc>
+        <w:tc>
+          <w:tcPr>
+            <w:tcW w:w="686" w:type="dxa"/>
+            <w:vAlign w:val="center"/>
+          </w:tcPr>
+          <w:p>
+            <w:pPr>
+              <w:jc w:val="center"/>
+            </w:pPr>
+            <w:r>
+              <w:rPr>
+                <w:rFonts w:hint="eastAsia"/>
+              </w:rPr>
+              <w:t>O</w:t>
+            </w:r>
+          </w:p>
+        </w:tc>
+        <w:tc>
+          <w:tcPr>
+            <w:tcW w:w="1096" w:type="dxa"/>
+            <w:vAlign w:val="center"/>
+          </w:tcPr>
+          <w:p>
+            <w:pPr>
+              <w:jc w:val="center"/>
+            </w:pPr>
+            <w:r>
+              <w:rPr>
+                <w:rFonts w:hint="eastAsia"/>
+              </w:rPr>
+              <w:t>8</w:t>
+            </w:r>
+          </w:p>
+        </w:tc>
+        <w:tc>
+          <w:tcPr>
+            <w:tcW w:w="4213" w:type="dxa"/>
+            <w:vAlign w:val="center"/>
+          </w:tcPr>
+          <w:p>
+            <w:pPr>
+              <w:jc w:val="center"/>
+            </w:pPr>
+            <w:r>
+              <w:t xml:space="preserve">Random </w:t>
+            </w:r>
+            <w:proofErr w:type="gramStart"/>
+            <w:r>
+              <w:t>8 bit</w:t>
+            </w:r>
+            <w:proofErr w:type="gramEnd"/>
+            <w:r>
+              <w:t xml:space="preserve"> number</w:t>
+            </w:r>
+          </w:p>
+        </w:tc>
+      </w:tr>
+    </w:tbl>
+    <w:p>
+      <w:pPr>
+        <w:widowControl/>
+        <w:jc w:val="left"/>
+      </w:pPr>
+      <w:r>
+        <w:br w:type="page"/>
+      </w:r>
+      <w:bookmarkStart w:id="0" w:name="_GoBack"/>
+      <w:bookmarkEnd w:id="0"/>
     </w:p>
     <w:p>
       <w:r>

</xml_diff>